<commit_message>
Update README FILE CONTENT_Projection Model_RegLegal comm_16 June.docx
</commit_message>
<xml_diff>
--- a/Documents/README FILE CONTENT_Projection Model_RegLegal comm_16 June.docx
+++ b/Documents/README FILE CONTENT_Projection Model_RegLegal comm_16 June.docx
@@ -1,25 +1,24 @@
 
 <file path=word/document.xml><?xml version="1.0" encoding="utf-8"?>
-<w:document xmlns:wpc="http://schemas.microsoft.com/office/word/2010/wordprocessingCanvas" xmlns:cx="http://schemas.microsoft.com/office/drawing/2014/chartex" xmlns:cx1="http://schemas.microsoft.com/office/drawing/2015/9/8/chartex" xmlns:mc="http://schemas.openxmlformats.org/markup-compatibility/2006" xmlns:o="urn:schemas-microsoft-com:office:office" xmlns:r="http://schemas.openxmlformats.org/officeDocument/2006/relationships" xmlns:m="http://schemas.openxmlformats.org/officeDocument/2006/math" xmlns:v="urn:schemas-microsoft-com:vml" xmlns:wp14="http://schemas.microsoft.com/office/word/2010/wordprocessingDrawing" xmlns:wp="http://schemas.openxmlformats.org/drawingml/2006/wordprocessingDrawing" xmlns:w10="urn:schemas-microsoft-com:office:word" xmlns:w="http://schemas.openxmlformats.org/wordprocessingml/2006/main" xmlns:w14="http://schemas.microsoft.com/office/word/2010/wordml" xmlns:w15="http://schemas.microsoft.com/office/word/2012/wordml" xmlns:w16se="http://schemas.microsoft.com/office/word/2015/wordml/symex" xmlns:wpg="http://schemas.microsoft.com/office/word/2010/wordprocessingGroup" xmlns:wpi="http://schemas.microsoft.com/office/word/2010/wordprocessingInk" xmlns:wne="http://schemas.microsoft.com/office/word/2006/wordml" xmlns:wps="http://schemas.microsoft.com/office/word/2010/wordprocessingShape" mc:Ignorable="w14 w15 w16se wp14">
+<w:document xmlns:wpc="http://schemas.microsoft.com/office/word/2010/wordprocessingCanvas" xmlns:cx="http://schemas.microsoft.com/office/drawing/2014/chartex" xmlns:cx1="http://schemas.microsoft.com/office/drawing/2015/9/8/chartex" xmlns:cx2="http://schemas.microsoft.com/office/drawing/2015/10/21/chartex" xmlns:cx3="http://schemas.microsoft.com/office/drawing/2016/5/9/chartex" xmlns:cx4="http://schemas.microsoft.com/office/drawing/2016/5/10/chartex" xmlns:cx5="http://schemas.microsoft.com/office/drawing/2016/5/11/chartex" xmlns:cx6="http://schemas.microsoft.com/office/drawing/2016/5/12/chartex" xmlns:cx7="http://schemas.microsoft.com/office/drawing/2016/5/13/chartex" xmlns:cx8="http://schemas.microsoft.com/office/drawing/2016/5/14/chartex" xmlns:mc="http://schemas.openxmlformats.org/markup-compatibility/2006" xmlns:aink="http://schemas.microsoft.com/office/drawing/2016/ink" xmlns:am3d="http://schemas.microsoft.com/office/drawing/2017/model3d" xmlns:o="urn:schemas-microsoft-com:office:office" xmlns:r="http://schemas.openxmlformats.org/officeDocument/2006/relationships" xmlns:m="http://schemas.openxmlformats.org/officeDocument/2006/math" xmlns:v="urn:schemas-microsoft-com:vml" xmlns:wp14="http://schemas.microsoft.com/office/word/2010/wordprocessingDrawing" xmlns:wp="http://schemas.openxmlformats.org/drawingml/2006/wordprocessingDrawing" xmlns:w10="urn:schemas-microsoft-com:office:word" xmlns:w="http://schemas.openxmlformats.org/wordprocessingml/2006/main" xmlns:w14="http://schemas.microsoft.com/office/word/2010/wordml" xmlns:w15="http://schemas.microsoft.com/office/word/2012/wordml" xmlns:w16cex="http://schemas.microsoft.com/office/word/2018/wordml/cex" xmlns:w16cid="http://schemas.microsoft.com/office/word/2016/wordml/cid" xmlns:w16="http://schemas.microsoft.com/office/word/2018/wordml" xmlns:w16se="http://schemas.microsoft.com/office/word/2015/wordml/symex" xmlns:wpg="http://schemas.microsoft.com/office/word/2010/wordprocessingGroup" xmlns:wpi="http://schemas.microsoft.com/office/word/2010/wordprocessingInk" xmlns:wne="http://schemas.microsoft.com/office/word/2006/wordml" xmlns:wps="http://schemas.microsoft.com/office/word/2010/wordprocessingShape" mc:Ignorable="w14 w15 w16se w16cid w16 w16cex wp14">
   <w:body>
     <w:p>
       <w:pPr>
-        <w:jc w:val="right"/>
         <w:rPr>
           <w:i/>
-          <w:color w:val="2E75B6"/>
-          <w:sz w:val="22"/>
-          <w:u w:val="single"/>
+          <w:color w:val="000000" w:themeColor="text1"/>
+          <w:sz w:val="20"/>
+          <w:szCs w:val="22"/>
         </w:rPr>
       </w:pPr>
       <w:r>
         <w:rPr>
           <w:i/>
-          <w:color w:val="2E75B6"/>
-          <w:sz w:val="22"/>
-          <w:u w:val="single"/>
-        </w:rPr>
-        <w:t>"Applicable datasets are made available by their respective providers pursuant to the terms set forth on the applicable sites on which they are made available."</w:t>
+          <w:color w:val="000000" w:themeColor="text1"/>
+          <w:sz w:val="20"/>
+          <w:szCs w:val="22"/>
+        </w:rPr>
+        <w:t>Applicable datasets are made available by their respective providers pursuant to the terms set forth on the applicable sites on which they are made available.</w:t>
       </w:r>
     </w:p>
     <w:p>
@@ -318,23 +317,31 @@
     <w:p>
       <w:pPr>
         <w:rPr>
-          <w:lang w:val="en-US"/>
-        </w:rPr>
-      </w:pPr>
-      <w:r>
-        <w:rPr>
+          <w:b/>
+          <w:bCs/>
+          <w:lang w:val="en-US"/>
+        </w:rPr>
+      </w:pPr>
+      <w:r>
+        <w:rPr>
+          <w:b/>
+          <w:bCs/>
           <w:lang w:val="en-US"/>
         </w:rPr>
         <w:t xml:space="preserve"> Development of</w:t>
       </w:r>
       <w:r>
         <w:rPr>
+          <w:b/>
+          <w:bCs/>
           <w:lang w:val="en-US"/>
         </w:rPr>
         <w:t xml:space="preserve"> Projection Model &amp; </w:t>
       </w:r>
       <w:r>
         <w:rPr>
+          <w:b/>
+          <w:bCs/>
           <w:lang w:val="en-US"/>
         </w:rPr>
         <w:t xml:space="preserve">References: </w:t>
@@ -397,12 +404,28 @@
           <w:lang w:val="en-US"/>
         </w:rPr>
       </w:pPr>
-      <w:r>
-        <w:rPr>
-          <w:lang w:val="en-US"/>
-        </w:rPr>
-        <w:t>New_code_run_SVI_&lt;day (of month) of run&gt;_&lt;month of run&gt;_&lt;State Code for State in US&gt;.ipynb</w:t>
-      </w:r>
+      <w:proofErr w:type="spellStart"/>
+      <w:r>
+        <w:rPr>
+          <w:lang w:val="en-US"/>
+        </w:rPr>
+        <w:t>New_code_run_SVI</w:t>
+      </w:r>
+      <w:proofErr w:type="spellEnd"/>
+      <w:r>
+        <w:rPr>
+          <w:lang w:val="en-US"/>
+        </w:rPr>
+        <w:t>_&lt;day (of month) of run&gt;_&lt;month of run&gt;_&lt;State Code for State in US&gt;.</w:t>
+      </w:r>
+      <w:proofErr w:type="spellStart"/>
+      <w:r>
+        <w:rPr>
+          <w:lang w:val="en-US"/>
+        </w:rPr>
+        <w:t>ipynb</w:t>
+      </w:r>
+      <w:proofErr w:type="spellEnd"/>
     </w:p>
     <w:p>
       <w:pPr>
@@ -433,7 +456,14 @@
         <w:rPr>
           <w:lang w:val="en-US"/>
         </w:rPr>
-        <w:t>New_code_run_SVI_13_5_CT</w:t>
+        <w:t>New_code_run_SVI_13_5_</w:t>
+      </w:r>
+      <w:proofErr w:type="gramStart"/>
+      <w:r>
+        <w:rPr>
+          <w:lang w:val="en-US"/>
+        </w:rPr>
+        <w:t>CT</w:t>
       </w:r>
       <w:r>
         <w:rPr>
@@ -441,6 +471,7 @@
         </w:rPr>
         <w:t>.ipynb</w:t>
       </w:r>
+      <w:proofErr w:type="gramEnd"/>
       <w:r>
         <w:rPr>
           <w:lang w:val="en-US"/>
@@ -580,7 +611,63 @@
         <w:rPr>
           <w:lang w:val="en-US"/>
         </w:rPr>
-        <w:t xml:space="preserve">Separate notebooks have been created for each State’s projections, owing to the long runtime for the model. The State to be run can be changed by simply initializing the value of ‘i’ in the notebook. For example: i=4 refers to California, i=31 refers to New Jersey, and i=34 refers to New York. </w:t>
+        <w:t>Separate notebooks have been created for each State’s projections, owing to the long runtime for the model. The State to be run can be changed by simply initializing the value of ‘</w:t>
+      </w:r>
+      <w:proofErr w:type="spellStart"/>
+      <w:r>
+        <w:rPr>
+          <w:lang w:val="en-US"/>
+        </w:rPr>
+        <w:t>i</w:t>
+      </w:r>
+      <w:proofErr w:type="spellEnd"/>
+      <w:r>
+        <w:rPr>
+          <w:lang w:val="en-US"/>
+        </w:rPr>
+        <w:t xml:space="preserve">’ in the notebook. For example: </w:t>
+      </w:r>
+      <w:proofErr w:type="spellStart"/>
+      <w:r>
+        <w:rPr>
+          <w:lang w:val="en-US"/>
+        </w:rPr>
+        <w:t>i</w:t>
+      </w:r>
+      <w:proofErr w:type="spellEnd"/>
+      <w:r>
+        <w:rPr>
+          <w:lang w:val="en-US"/>
+        </w:rPr>
+        <w:t xml:space="preserve">=4 refers to California, </w:t>
+      </w:r>
+      <w:proofErr w:type="spellStart"/>
+      <w:r>
+        <w:rPr>
+          <w:lang w:val="en-US"/>
+        </w:rPr>
+        <w:t>i</w:t>
+      </w:r>
+      <w:proofErr w:type="spellEnd"/>
+      <w:r>
+        <w:rPr>
+          <w:lang w:val="en-US"/>
+        </w:rPr>
+        <w:t xml:space="preserve">=31 refers to New Jersey, and </w:t>
+      </w:r>
+      <w:proofErr w:type="spellStart"/>
+      <w:r>
+        <w:rPr>
+          <w:lang w:val="en-US"/>
+        </w:rPr>
+        <w:t>i</w:t>
+      </w:r>
+      <w:proofErr w:type="spellEnd"/>
+      <w:r>
+        <w:rPr>
+          <w:lang w:val="en-US"/>
+        </w:rPr>
+        <w:t xml:space="preserve">=34 refers to New York. </w:t>
       </w:r>
       <w:r>
         <w:rPr>
@@ -797,51 +884,72 @@
           <w:lang w:val="en-US"/>
         </w:rPr>
       </w:pPr>
-      <w:r>
-        <w:rPr>
-          <w:lang w:val="en-US"/>
-        </w:rPr>
-        <w:t>Numpy (&gt;=1.18.4)</w:t>
-      </w:r>
-    </w:p>
-    <w:p>
-      <w:pPr>
-        <w:rPr>
-          <w:lang w:val="en-US"/>
-        </w:rPr>
-      </w:pPr>
-      <w:r>
-        <w:rPr>
-          <w:lang w:val="en-US"/>
-        </w:rPr>
-        <w:t xml:space="preserve">It’s important to note that development and support for Theano has ended, and is only used here as a backend for pymc3. The newer version, pymc4 was considered initially, as it runs with Tensorflow rather than Theano. However, pymc4 is still at a pre-release phase, and some parts of it may not be as stable as required. </w:t>
-      </w:r>
-    </w:p>
-    <w:p>
-      <w:pPr>
-        <w:rPr>
-          <w:lang w:val="en-US"/>
-        </w:rPr>
-      </w:pPr>
-    </w:p>
-    <w:p>
-      <w:pPr>
-        <w:jc w:val="right"/>
+      <w:proofErr w:type="spellStart"/>
+      <w:r>
+        <w:rPr>
+          <w:lang w:val="en-US"/>
+        </w:rPr>
+        <w:t>Numpy</w:t>
+      </w:r>
+      <w:proofErr w:type="spellEnd"/>
+      <w:r>
+        <w:rPr>
+          <w:lang w:val="en-US"/>
+        </w:rPr>
+        <w:t xml:space="preserve"> (&gt;=1.18.4)</w:t>
+      </w:r>
+    </w:p>
+    <w:p>
+      <w:pPr>
+        <w:rPr>
+          <w:lang w:val="en-US"/>
+        </w:rPr>
+      </w:pPr>
+      <w:r>
+        <w:rPr>
+          <w:lang w:val="en-US"/>
+        </w:rPr>
+        <w:t xml:space="preserve">It’s important to note that development and support for Theano has ended, and is only used here as a backend for pymc3. The newer version, pymc4 was considered initially, as it runs with </w:t>
+      </w:r>
+      <w:proofErr w:type="spellStart"/>
+      <w:r>
+        <w:rPr>
+          <w:lang w:val="en-US"/>
+        </w:rPr>
+        <w:t>Tensorflow</w:t>
+      </w:r>
+      <w:proofErr w:type="spellEnd"/>
+      <w:r>
+        <w:rPr>
+          <w:lang w:val="en-US"/>
+        </w:rPr>
+        <w:t xml:space="preserve"> rather than Theano. However, pymc4 is still at a pre-release phase, and some parts of it may not be as stable as required. </w:t>
+      </w:r>
+    </w:p>
+    <w:p>
+      <w:pPr>
+        <w:rPr>
+          <w:lang w:val="en-US"/>
+        </w:rPr>
+      </w:pPr>
+    </w:p>
+    <w:p>
+      <w:pPr>
         <w:rPr>
           <w:i/>
-          <w:color w:val="2E75B6"/>
-          <w:sz w:val="22"/>
-          <w:u w:val="single"/>
+          <w:color w:val="000000" w:themeColor="text1"/>
+          <w:sz w:val="20"/>
+          <w:szCs w:val="22"/>
         </w:rPr>
       </w:pPr>
       <w:r>
         <w:rPr>
           <w:i/>
-          <w:color w:val="2E75B6"/>
-          <w:sz w:val="22"/>
-          <w:u w:val="single"/>
-        </w:rPr>
-        <w:t>"Applicable datasets are made available by their respective providers pursuant to the terms set forth on the applicable sites on which they are made available."</w:t>
+          <w:color w:val="000000" w:themeColor="text1"/>
+          <w:sz w:val="20"/>
+          <w:szCs w:val="22"/>
+        </w:rPr>
+        <w:t>Applicable datasets are made available by their respective providers pursuant to the terms set forth on the applicable sites on which they are made available.</w:t>
       </w:r>
     </w:p>
     <w:p>
@@ -970,7 +1078,23 @@
           <w:rFonts w:ascii="Times New Roman" w:eastAsia="Times New Roman" w:hAnsi="Times New Roman" w:cs="Times New Roman"/>
           <w:lang w:eastAsia="en-GB"/>
         </w:rPr>
-        <w:t xml:space="preserve">(No direct download link. Go to Data Download section and select Year – 2018, Geography – United States, Geography Type – Counties, File Type – CSV. Documentation for the same can be found here: </w:t>
+        <w:t xml:space="preserve">(No direct download </w:t>
+      </w:r>
+      <w:proofErr w:type="gramStart"/>
+      <w:r>
+        <w:rPr>
+          <w:rFonts w:ascii="Times New Roman" w:eastAsia="Times New Roman" w:hAnsi="Times New Roman" w:cs="Times New Roman"/>
+          <w:lang w:eastAsia="en-GB"/>
+        </w:rPr>
+        <w:t>link</w:t>
+      </w:r>
+      <w:proofErr w:type="gramEnd"/>
+      <w:r>
+        <w:rPr>
+          <w:rFonts w:ascii="Times New Roman" w:eastAsia="Times New Roman" w:hAnsi="Times New Roman" w:cs="Times New Roman"/>
+          <w:lang w:eastAsia="en-GB"/>
+        </w:rPr>
+        <w:t xml:space="preserve">. Go to Data Download section and select Year – 2018, Geography – United States, Geography Type – Counties, File Type – CSV. Documentation for the same can be found here: </w:t>
       </w:r>
       <w:hyperlink r:id="rId14" w:history="1">
         <w:r>
@@ -1079,32 +1203,29 @@
     </w:p>
     <w:p>
       <w:pPr>
-        <w:jc w:val="right"/>
         <w:rPr>
           <w:i/>
-          <w:color w:val="2E75B6"/>
-          <w:sz w:val="22"/>
-          <w:u w:val="single"/>
+          <w:color w:val="000000" w:themeColor="text1"/>
+          <w:sz w:val="20"/>
+          <w:szCs w:val="22"/>
         </w:rPr>
       </w:pPr>
       <w:r>
         <w:rPr>
           <w:i/>
-          <w:color w:val="2E75B6"/>
-          <w:sz w:val="22"/>
-          <w:u w:val="single"/>
-        </w:rPr>
-        <w:t>"Applicable datasets are made available by their respective providers pursuant to the terms set forth on the applicable sites on which they are made available."</w:t>
-      </w:r>
-    </w:p>
-    <w:p>
-      <w:pPr>
-        <w:rPr>
-          <w:lang w:val="en-US"/>
-        </w:rPr>
-      </w:pPr>
-      <w:bookmarkStart w:id="0" w:name="_GoBack"/>
-      <w:bookmarkEnd w:id="0"/>
+          <w:color w:val="000000" w:themeColor="text1"/>
+          <w:sz w:val="20"/>
+          <w:szCs w:val="22"/>
+        </w:rPr>
+        <w:t>Applicable datasets are made available by their respective providers pursuant to the terms set forth on the applicable sites on which they are made available.</w:t>
+      </w:r>
+    </w:p>
+    <w:p>
+      <w:pPr>
+        <w:rPr>
+          <w:lang w:val="en-US"/>
+        </w:rPr>
+      </w:pPr>
     </w:p>
     <w:p>
       <w:pPr>
@@ -1219,7 +1340,21 @@
         <w:rPr>
           <w:lang w:val="en-US"/>
         </w:rPr>
-        <w:t xml:space="preserve">The simulation is regularly validated against the actual reported cases, and for 5 out of 6 States, the actual cases fall within a 95% confidence interval for the models projections. </w:t>
+        <w:t xml:space="preserve">The simulation is regularly validated against the actual reported cases, and for 5 out of 6 States, the actual cases fall within a 95% confidence interval for the </w:t>
+      </w:r>
+      <w:proofErr w:type="gramStart"/>
+      <w:r>
+        <w:rPr>
+          <w:lang w:val="en-US"/>
+        </w:rPr>
+        <w:t>models</w:t>
+      </w:r>
+      <w:proofErr w:type="gramEnd"/>
+      <w:r>
+        <w:rPr>
+          <w:lang w:val="en-US"/>
+        </w:rPr>
+        <w:t xml:space="preserve"> projections. </w:t>
       </w:r>
     </w:p>
     <w:p>
@@ -1572,7 +1707,27 @@
           <w:szCs w:val="22"/>
           <w:lang w:val="en-US" w:bidi="hi-IN"/>
         </w:rPr>
-        <w:t>The accuracy and confidence limits of the projections developed by this COVID  Case Projection Model depen</w:t>
+        <w:t xml:space="preserve">The accuracy and confidence limits of the projections developed by this </w:t>
+      </w:r>
+      <w:proofErr w:type="gramStart"/>
+      <w:r>
+        <w:rPr>
+          <w:rFonts w:ascii="Calibri" w:eastAsia="Times New Roman" w:hAnsi="Calibri" w:cs="Calibri"/>
+          <w:sz w:val="22"/>
+          <w:szCs w:val="22"/>
+          <w:lang w:val="en-US" w:bidi="hi-IN"/>
+        </w:rPr>
+        <w:t>COVID  Case</w:t>
+      </w:r>
+      <w:proofErr w:type="gramEnd"/>
+      <w:r>
+        <w:rPr>
+          <w:rFonts w:ascii="Calibri" w:eastAsia="Times New Roman" w:hAnsi="Calibri" w:cs="Calibri"/>
+          <w:sz w:val="22"/>
+          <w:szCs w:val="22"/>
+          <w:lang w:val="en-US" w:bidi="hi-IN"/>
+        </w:rPr>
+        <w:t xml:space="preserve"> Projection Model depen</w:t>
       </w:r>
       <w:r>
         <w:rPr>
@@ -1609,6 +1764,7 @@
           <w:lang w:val="en-US" w:bidi="hi-IN"/>
         </w:rPr>
       </w:pPr>
+      <w:proofErr w:type="gramStart"/>
       <w:r>
         <w:rPr>
           <w:rFonts w:ascii="Calibri" w:eastAsia="Times New Roman" w:hAnsi="Calibri" w:cs="Calibri"/>
@@ -1616,7 +1772,17 @@
           <w:szCs w:val="22"/>
           <w:lang w:val="en-US" w:bidi="hi-IN"/>
         </w:rPr>
-        <w:t xml:space="preserve">This  COVID Case Projection Model </w:t>
+        <w:t>This  COVID</w:t>
+      </w:r>
+      <w:proofErr w:type="gramEnd"/>
+      <w:r>
+        <w:rPr>
+          <w:rFonts w:ascii="Calibri" w:eastAsia="Times New Roman" w:hAnsi="Calibri" w:cs="Calibri"/>
+          <w:sz w:val="22"/>
+          <w:szCs w:val="22"/>
+          <w:lang w:val="en-US" w:bidi="hi-IN"/>
+        </w:rPr>
+        <w:t xml:space="preserve"> Case Projection Model </w:t>
       </w:r>
       <w:r>
         <w:rPr>
@@ -1654,7 +1820,7 @@
 </file>
 
 <file path=word/endnotes.xml><?xml version="1.0" encoding="utf-8"?>
-<w:endnotes xmlns:wpc="http://schemas.microsoft.com/office/word/2010/wordprocessingCanvas" xmlns:cx="http://schemas.microsoft.com/office/drawing/2014/chartex" xmlns:cx1="http://schemas.microsoft.com/office/drawing/2015/9/8/chartex" xmlns:mc="http://schemas.openxmlformats.org/markup-compatibility/2006" xmlns:o="urn:schemas-microsoft-com:office:office" xmlns:r="http://schemas.openxmlformats.org/officeDocument/2006/relationships" xmlns:m="http://schemas.openxmlformats.org/officeDocument/2006/math" xmlns:v="urn:schemas-microsoft-com:vml" xmlns:wp14="http://schemas.microsoft.com/office/word/2010/wordprocessingDrawing" xmlns:wp="http://schemas.openxmlformats.org/drawingml/2006/wordprocessingDrawing" xmlns:w10="urn:schemas-microsoft-com:office:word" xmlns:w="http://schemas.openxmlformats.org/wordprocessingml/2006/main" xmlns:w14="http://schemas.microsoft.com/office/word/2010/wordml" xmlns:w15="http://schemas.microsoft.com/office/word/2012/wordml" xmlns:w16se="http://schemas.microsoft.com/office/word/2015/wordml/symex" xmlns:wpg="http://schemas.microsoft.com/office/word/2010/wordprocessingGroup" xmlns:wpi="http://schemas.microsoft.com/office/word/2010/wordprocessingInk" xmlns:wne="http://schemas.microsoft.com/office/word/2006/wordml" xmlns:wps="http://schemas.microsoft.com/office/word/2010/wordprocessingShape" mc:Ignorable="w14 w15 w16se wp14">
+<w:endnotes xmlns:wpc="http://schemas.microsoft.com/office/word/2010/wordprocessingCanvas" xmlns:cx="http://schemas.microsoft.com/office/drawing/2014/chartex" xmlns:cx1="http://schemas.microsoft.com/office/drawing/2015/9/8/chartex" xmlns:cx2="http://schemas.microsoft.com/office/drawing/2015/10/21/chartex" xmlns:cx3="http://schemas.microsoft.com/office/drawing/2016/5/9/chartex" xmlns:cx4="http://schemas.microsoft.com/office/drawing/2016/5/10/chartex" xmlns:cx5="http://schemas.microsoft.com/office/drawing/2016/5/11/chartex" xmlns:cx6="http://schemas.microsoft.com/office/drawing/2016/5/12/chartex" xmlns:cx7="http://schemas.microsoft.com/office/drawing/2016/5/13/chartex" xmlns:cx8="http://schemas.microsoft.com/office/drawing/2016/5/14/chartex" xmlns:mc="http://schemas.openxmlformats.org/markup-compatibility/2006" xmlns:aink="http://schemas.microsoft.com/office/drawing/2016/ink" xmlns:am3d="http://schemas.microsoft.com/office/drawing/2017/model3d" xmlns:o="urn:schemas-microsoft-com:office:office" xmlns:r="http://schemas.openxmlformats.org/officeDocument/2006/relationships" xmlns:m="http://schemas.openxmlformats.org/officeDocument/2006/math" xmlns:v="urn:schemas-microsoft-com:vml" xmlns:wp14="http://schemas.microsoft.com/office/word/2010/wordprocessingDrawing" xmlns:wp="http://schemas.openxmlformats.org/drawingml/2006/wordprocessingDrawing" xmlns:w10="urn:schemas-microsoft-com:office:word" xmlns:w="http://schemas.openxmlformats.org/wordprocessingml/2006/main" xmlns:w14="http://schemas.microsoft.com/office/word/2010/wordml" xmlns:w15="http://schemas.microsoft.com/office/word/2012/wordml" xmlns:w16cex="http://schemas.microsoft.com/office/word/2018/wordml/cex" xmlns:w16cid="http://schemas.microsoft.com/office/word/2016/wordml/cid" xmlns:w16="http://schemas.microsoft.com/office/word/2018/wordml" xmlns:w16se="http://schemas.microsoft.com/office/word/2015/wordml/symex" xmlns:wpg="http://schemas.microsoft.com/office/word/2010/wordprocessingGroup" xmlns:wpi="http://schemas.microsoft.com/office/word/2010/wordprocessingInk" xmlns:wne="http://schemas.microsoft.com/office/word/2006/wordml" xmlns:wps="http://schemas.microsoft.com/office/word/2010/wordprocessingShape" mc:Ignorable="w14 w15 w16se w16cid w16 w16cex wp14">
   <w:endnote w:type="separator" w:id="-1">
     <w:p>
       <w:r>
@@ -1673,7 +1839,7 @@
 </file>
 
 <file path=word/footnotes.xml><?xml version="1.0" encoding="utf-8"?>
-<w:footnotes xmlns:wpc="http://schemas.microsoft.com/office/word/2010/wordprocessingCanvas" xmlns:cx="http://schemas.microsoft.com/office/drawing/2014/chartex" xmlns:cx1="http://schemas.microsoft.com/office/drawing/2015/9/8/chartex" xmlns:mc="http://schemas.openxmlformats.org/markup-compatibility/2006" xmlns:o="urn:schemas-microsoft-com:office:office" xmlns:r="http://schemas.openxmlformats.org/officeDocument/2006/relationships" xmlns:m="http://schemas.openxmlformats.org/officeDocument/2006/math" xmlns:v="urn:schemas-microsoft-com:vml" xmlns:wp14="http://schemas.microsoft.com/office/word/2010/wordprocessingDrawing" xmlns:wp="http://schemas.openxmlformats.org/drawingml/2006/wordprocessingDrawing" xmlns:w10="urn:schemas-microsoft-com:office:word" xmlns:w="http://schemas.openxmlformats.org/wordprocessingml/2006/main" xmlns:w14="http://schemas.microsoft.com/office/word/2010/wordml" xmlns:w15="http://schemas.microsoft.com/office/word/2012/wordml" xmlns:w16se="http://schemas.microsoft.com/office/word/2015/wordml/symex" xmlns:wpg="http://schemas.microsoft.com/office/word/2010/wordprocessingGroup" xmlns:wpi="http://schemas.microsoft.com/office/word/2010/wordprocessingInk" xmlns:wne="http://schemas.microsoft.com/office/word/2006/wordml" xmlns:wps="http://schemas.microsoft.com/office/word/2010/wordprocessingShape" mc:Ignorable="w14 w15 w16se wp14">
+<w:footnotes xmlns:wpc="http://schemas.microsoft.com/office/word/2010/wordprocessingCanvas" xmlns:cx="http://schemas.microsoft.com/office/drawing/2014/chartex" xmlns:cx1="http://schemas.microsoft.com/office/drawing/2015/9/8/chartex" xmlns:cx2="http://schemas.microsoft.com/office/drawing/2015/10/21/chartex" xmlns:cx3="http://schemas.microsoft.com/office/drawing/2016/5/9/chartex" xmlns:cx4="http://schemas.microsoft.com/office/drawing/2016/5/10/chartex" xmlns:cx5="http://schemas.microsoft.com/office/drawing/2016/5/11/chartex" xmlns:cx6="http://schemas.microsoft.com/office/drawing/2016/5/12/chartex" xmlns:cx7="http://schemas.microsoft.com/office/drawing/2016/5/13/chartex" xmlns:cx8="http://schemas.microsoft.com/office/drawing/2016/5/14/chartex" xmlns:mc="http://schemas.openxmlformats.org/markup-compatibility/2006" xmlns:aink="http://schemas.microsoft.com/office/drawing/2016/ink" xmlns:am3d="http://schemas.microsoft.com/office/drawing/2017/model3d" xmlns:o="urn:schemas-microsoft-com:office:office" xmlns:r="http://schemas.openxmlformats.org/officeDocument/2006/relationships" xmlns:m="http://schemas.openxmlformats.org/officeDocument/2006/math" xmlns:v="urn:schemas-microsoft-com:vml" xmlns:wp14="http://schemas.microsoft.com/office/word/2010/wordprocessingDrawing" xmlns:wp="http://schemas.openxmlformats.org/drawingml/2006/wordprocessingDrawing" xmlns:w10="urn:schemas-microsoft-com:office:word" xmlns:w="http://schemas.openxmlformats.org/wordprocessingml/2006/main" xmlns:w14="http://schemas.microsoft.com/office/word/2010/wordml" xmlns:w15="http://schemas.microsoft.com/office/word/2012/wordml" xmlns:w16cex="http://schemas.microsoft.com/office/word/2018/wordml/cex" xmlns:w16cid="http://schemas.microsoft.com/office/word/2016/wordml/cid" xmlns:w16="http://schemas.microsoft.com/office/word/2018/wordml" xmlns:w16se="http://schemas.microsoft.com/office/word/2015/wordml/symex" xmlns:wpg="http://schemas.microsoft.com/office/word/2010/wordprocessingGroup" xmlns:wpi="http://schemas.microsoft.com/office/word/2010/wordprocessingInk" xmlns:wne="http://schemas.microsoft.com/office/word/2006/wordml" xmlns:wps="http://schemas.microsoft.com/office/word/2010/wordprocessingShape" mc:Ignorable="w14 w15 w16se w16cid w16 w16cex wp14">
   <w:footnote w:type="separator" w:id="-1">
     <w:p>
       <w:r>
@@ -1692,7 +1858,7 @@
 </file>
 
 <file path=word/numbering.xml><?xml version="1.0" encoding="utf-8"?>
-<w:numbering xmlns:wpc="http://schemas.microsoft.com/office/word/2010/wordprocessingCanvas" xmlns:cx="http://schemas.microsoft.com/office/drawing/2014/chartex" xmlns:cx1="http://schemas.microsoft.com/office/drawing/2015/9/8/chartex" xmlns:mc="http://schemas.openxmlformats.org/markup-compatibility/2006" xmlns:o="urn:schemas-microsoft-com:office:office" xmlns:r="http://schemas.openxmlformats.org/officeDocument/2006/relationships" xmlns:m="http://schemas.openxmlformats.org/officeDocument/2006/math" xmlns:v="urn:schemas-microsoft-com:vml" xmlns:wp14="http://schemas.microsoft.com/office/word/2010/wordprocessingDrawing" xmlns:wp="http://schemas.openxmlformats.org/drawingml/2006/wordprocessingDrawing" xmlns:w10="urn:schemas-microsoft-com:office:word" xmlns:w="http://schemas.openxmlformats.org/wordprocessingml/2006/main" xmlns:w14="http://schemas.microsoft.com/office/word/2010/wordml" xmlns:w15="http://schemas.microsoft.com/office/word/2012/wordml" xmlns:w16se="http://schemas.microsoft.com/office/word/2015/wordml/symex" xmlns:wpg="http://schemas.microsoft.com/office/word/2010/wordprocessingGroup" xmlns:wpi="http://schemas.microsoft.com/office/word/2010/wordprocessingInk" xmlns:wne="http://schemas.microsoft.com/office/word/2006/wordml" xmlns:wps="http://schemas.microsoft.com/office/word/2010/wordprocessingShape" mc:Ignorable="w14 w15 w16se wp14">
+<w:numbering xmlns:wpc="http://schemas.microsoft.com/office/word/2010/wordprocessingCanvas" xmlns:cx="http://schemas.microsoft.com/office/drawing/2014/chartex" xmlns:cx1="http://schemas.microsoft.com/office/drawing/2015/9/8/chartex" xmlns:cx2="http://schemas.microsoft.com/office/drawing/2015/10/21/chartex" xmlns:cx3="http://schemas.microsoft.com/office/drawing/2016/5/9/chartex" xmlns:cx4="http://schemas.microsoft.com/office/drawing/2016/5/10/chartex" xmlns:cx5="http://schemas.microsoft.com/office/drawing/2016/5/11/chartex" xmlns:cx6="http://schemas.microsoft.com/office/drawing/2016/5/12/chartex" xmlns:cx7="http://schemas.microsoft.com/office/drawing/2016/5/13/chartex" xmlns:cx8="http://schemas.microsoft.com/office/drawing/2016/5/14/chartex" xmlns:mc="http://schemas.openxmlformats.org/markup-compatibility/2006" xmlns:aink="http://schemas.microsoft.com/office/drawing/2016/ink" xmlns:am3d="http://schemas.microsoft.com/office/drawing/2017/model3d" xmlns:o="urn:schemas-microsoft-com:office:office" xmlns:r="http://schemas.openxmlformats.org/officeDocument/2006/relationships" xmlns:m="http://schemas.openxmlformats.org/officeDocument/2006/math" xmlns:v="urn:schemas-microsoft-com:vml" xmlns:wp14="http://schemas.microsoft.com/office/word/2010/wordprocessingDrawing" xmlns:wp="http://schemas.openxmlformats.org/drawingml/2006/wordprocessingDrawing" xmlns:w10="urn:schemas-microsoft-com:office:word" xmlns:w="http://schemas.openxmlformats.org/wordprocessingml/2006/main" xmlns:w14="http://schemas.microsoft.com/office/word/2010/wordml" xmlns:w15="http://schemas.microsoft.com/office/word/2012/wordml" xmlns:w16cex="http://schemas.microsoft.com/office/word/2018/wordml/cex" xmlns:w16cid="http://schemas.microsoft.com/office/word/2016/wordml/cid" xmlns:w16="http://schemas.microsoft.com/office/word/2018/wordml" xmlns:w16se="http://schemas.microsoft.com/office/word/2015/wordml/symex" xmlns:wpg="http://schemas.microsoft.com/office/word/2010/wordprocessingGroup" xmlns:wpi="http://schemas.microsoft.com/office/word/2010/wordprocessingInk" xmlns:wne="http://schemas.microsoft.com/office/word/2006/wordml" xmlns:wps="http://schemas.microsoft.com/office/word/2010/wordprocessingShape" mc:Ignorable="w14 w15 w16se w16cid w16 w16cex wp14">
   <w:abstractNum w:abstractNumId="0" w15:restartNumberingAfterBreak="0">
     <w:nsid w:val="08124FDB"/>
     <w:multiLevelType w:val="hybridMultilevel"/>
@@ -2508,7 +2674,7 @@
 </file>
 
 <file path=word/styles.xml><?xml version="1.0" encoding="utf-8"?>
-<w:styles xmlns:mc="http://schemas.openxmlformats.org/markup-compatibility/2006" xmlns:r="http://schemas.openxmlformats.org/officeDocument/2006/relationships" xmlns:w="http://schemas.openxmlformats.org/wordprocessingml/2006/main" xmlns:w14="http://schemas.microsoft.com/office/word/2010/wordml" xmlns:w15="http://schemas.microsoft.com/office/word/2012/wordml" xmlns:w16se="http://schemas.microsoft.com/office/word/2015/wordml/symex" mc:Ignorable="w14 w15 w16se">
+<w:styles xmlns:mc="http://schemas.openxmlformats.org/markup-compatibility/2006" xmlns:r="http://schemas.openxmlformats.org/officeDocument/2006/relationships" xmlns:w="http://schemas.openxmlformats.org/wordprocessingml/2006/main" xmlns:w14="http://schemas.microsoft.com/office/word/2010/wordml" xmlns:w15="http://schemas.microsoft.com/office/word/2012/wordml" xmlns:w16cex="http://schemas.microsoft.com/office/word/2018/wordml/cex" xmlns:w16cid="http://schemas.microsoft.com/office/word/2016/wordml/cid" xmlns:w16="http://schemas.microsoft.com/office/word/2018/wordml" xmlns:w16se="http://schemas.microsoft.com/office/word/2015/wordml/symex" mc:Ignorable="w14 w15 w16se w16cid w16 w16cex">
   <w:docDefaults>
     <w:rPrDefault>
       <w:rPr>
@@ -2520,7 +2686,7 @@
     </w:rPrDefault>
     <w:pPrDefault/>
   </w:docDefaults>
-  <w:latentStyles w:defLockedState="0" w:defUIPriority="99" w:defSemiHidden="0" w:defUnhideWhenUsed="0" w:defQFormat="0" w:count="371">
+  <w:latentStyles w:defLockedState="0" w:defUIPriority="99" w:defSemiHidden="0" w:defUnhideWhenUsed="0" w:defQFormat="0" w:count="376">
     <w:lsdException w:name="Normal" w:uiPriority="0" w:qFormat="1"/>
     <w:lsdException w:name="heading 1" w:uiPriority="9" w:qFormat="1"/>
     <w:lsdException w:name="heading 2" w:semiHidden="1" w:uiPriority="9" w:unhideWhenUsed="1" w:qFormat="1"/>
@@ -2626,7 +2792,6 @@
     <w:lsdException w:name="HTML Sample" w:semiHidden="1" w:unhideWhenUsed="1"/>
     <w:lsdException w:name="HTML Typewriter" w:semiHidden="1" w:unhideWhenUsed="1"/>
     <w:lsdException w:name="HTML Variable" w:semiHidden="1" w:unhideWhenUsed="1"/>
-    <w:lsdException w:name="Normal Table" w:semiHidden="1" w:unhideWhenUsed="1"/>
     <w:lsdException w:name="annotation subject" w:semiHidden="1" w:unhideWhenUsed="1"/>
     <w:lsdException w:name="No List" w:semiHidden="1" w:unhideWhenUsed="1"/>
     <w:lsdException w:name="Outline List 1" w:semiHidden="1" w:unhideWhenUsed="1"/>
@@ -2669,11 +2834,8 @@
     <w:lsdException w:name="Table Contemporary" w:semiHidden="1" w:unhideWhenUsed="1"/>
     <w:lsdException w:name="Table Elegant" w:semiHidden="1" w:unhideWhenUsed="1"/>
     <w:lsdException w:name="Table Professional" w:semiHidden="1" w:unhideWhenUsed="1"/>
-    <w:lsdException w:name="Table Subtle 1" w:semiHidden="1" w:unhideWhenUsed="1"/>
     <w:lsdException w:name="Table Subtle 2" w:semiHidden="1" w:unhideWhenUsed="1"/>
     <w:lsdException w:name="Table Web 1" w:semiHidden="1" w:unhideWhenUsed="1"/>
-    <w:lsdException w:name="Table Web 2" w:semiHidden="1" w:unhideWhenUsed="1"/>
-    <w:lsdException w:name="Table Web 3" w:semiHidden="1" w:unhideWhenUsed="1"/>
     <w:lsdException w:name="Balloon Text" w:semiHidden="1" w:unhideWhenUsed="1"/>
     <w:lsdException w:name="Table Grid" w:uiPriority="39"/>
     <w:lsdException w:name="Table Theme" w:semiHidden="1" w:unhideWhenUsed="1"/>
@@ -2892,6 +3054,11 @@
     <w:lsdException w:name="List Table 5 Dark Accent 6" w:uiPriority="50"/>
     <w:lsdException w:name="List Table 6 Colorful Accent 6" w:uiPriority="51"/>
     <w:lsdException w:name="List Table 7 Colorful Accent 6" w:uiPriority="52"/>
+    <w:lsdException w:name="Mention" w:semiHidden="1" w:unhideWhenUsed="1"/>
+    <w:lsdException w:name="Smart Hyperlink" w:semiHidden="1" w:unhideWhenUsed="1"/>
+    <w:lsdException w:name="Hashtag" w:semiHidden="1" w:unhideWhenUsed="1"/>
+    <w:lsdException w:name="Unresolved Mention" w:semiHidden="1" w:unhideWhenUsed="1"/>
+    <w:lsdException w:name="Smart Link" w:semiHidden="1" w:unhideWhenUsed="1"/>
   </w:latentStyles>
   <w:style w:type="paragraph" w:default="1" w:styleId="Normal">
     <w:name w:val="Normal"/>
@@ -3391,15 +3558,19 @@
 </file>
 
 <file path=customXml/item1.xml><?xml version="1.0" encoding="utf-8"?>
-<p:properties xmlns:p="http://schemas.microsoft.com/office/2006/metadata/properties" xmlns:xsi="http://www.w3.org/2001/XMLSchema-instance" xmlns:pc="http://schemas.microsoft.com/office/infopath/2007/PartnerControls">
-  <documentManagement>
-    <_ip_UnifiedCompliancePolicyUIAction xmlns="http://schemas.microsoft.com/sharepoint/v3" xsi:nil="true"/>
-    <_ip_UnifiedCompliancePolicyProperties xmlns="http://schemas.microsoft.com/sharepoint/v3" xsi:nil="true"/>
-  </documentManagement>
-</p:properties>
+<b:Sources xmlns:b="http://schemas.openxmlformats.org/officeDocument/2006/bibliography" xmlns="http://schemas.openxmlformats.org/officeDocument/2006/bibliography" SelectedStyle="\APASixthEditionOfficeOnline.xsl" StyleName="APA" Version="6"/>
 </file>
 
 <file path=customXml/item2.xml><?xml version="1.0" encoding="utf-8"?>
+<?mso-contentType ?>
+<FormTemplates xmlns="http://schemas.microsoft.com/sharepoint/v3/contenttype/forms">
+  <Display>DocumentLibraryForm</Display>
+  <Edit>DocumentLibraryForm</Edit>
+  <New>DocumentLibraryForm</New>
+</FormTemplates>
+</file>
+
+<file path=customXml/item3.xml><?xml version="1.0" encoding="utf-8"?>
 <ct:contentTypeSchema xmlns:ct="http://schemas.microsoft.com/office/2006/metadata/contentType" xmlns:ma="http://schemas.microsoft.com/office/2006/metadata/properties/metaAttributes" ct:_="" ma:_="" ma:contentTypeName="Document" ma:contentTypeID="0x0101001DC9A321F20E6843A4BEF932B152B953" ma:contentTypeVersion="15" ma:contentTypeDescription="Create a new document." ma:contentTypeScope="" ma:versionID="9df0e431e8be053f7ee72486d9815cf9">
   <xsd:schema xmlns:xsd="http://www.w3.org/2001/XMLSchema" xmlns:xs="http://www.w3.org/2001/XMLSchema" xmlns:p="http://schemas.microsoft.com/office/2006/metadata/properties" xmlns:ns1="http://schemas.microsoft.com/sharepoint/v3" xmlns:ns3="687fc90d-6e13-470b-b3a8-549223443f43" xmlns:ns4="1a59072c-e521-46fb-8fa1-c0e09454dcf8" targetNamespace="http://schemas.microsoft.com/office/2006/metadata/properties" ma:root="true" ma:fieldsID="430eedb1856ccbe843aa32de830dc6b4" ns1:_="" ns3:_="" ns4:_="">
     <xsd:import namespace="http://schemas.microsoft.com/sharepoint/v3"/>
@@ -3639,38 +3810,32 @@
 </ct:contentTypeSchema>
 </file>
 
-<file path=customXml/item3.xml><?xml version="1.0" encoding="utf-8"?>
-<?mso-contentType ?>
-<FormTemplates xmlns="http://schemas.microsoft.com/sharepoint/v3/contenttype/forms">
-  <Display>DocumentLibraryForm</Display>
-  <Edit>DocumentLibraryForm</Edit>
-  <New>DocumentLibraryForm</New>
-</FormTemplates>
-</file>
-
 <file path=customXml/item4.xml><?xml version="1.0" encoding="utf-8"?>
-<b:Sources xmlns:b="http://schemas.openxmlformats.org/officeDocument/2006/bibliography" xmlns="http://schemas.openxmlformats.org/officeDocument/2006/bibliography" SelectedStyle="\APASixthEditionOfficeOnline.xsl" StyleName="APA" Version="6"/>
+<p:properties xmlns:p="http://schemas.microsoft.com/office/2006/metadata/properties" xmlns:xsi="http://www.w3.org/2001/XMLSchema-instance" xmlns:pc="http://schemas.microsoft.com/office/infopath/2007/PartnerControls">
+  <documentManagement>
+    <_ip_UnifiedCompliancePolicyUIAction xmlns="http://schemas.microsoft.com/sharepoint/v3" xsi:nil="true"/>
+    <_ip_UnifiedCompliancePolicyProperties xmlns="http://schemas.microsoft.com/sharepoint/v3" xsi:nil="true"/>
+  </documentManagement>
+</p:properties>
 </file>
 
 <file path=customXml/itemProps1.xml><?xml version="1.0" encoding="utf-8"?>
-<ds:datastoreItem xmlns:ds="http://schemas.openxmlformats.org/officeDocument/2006/customXml" ds:itemID="{17C85E80-4097-4A1D-A1D3-2C5644402FF9}">
+<ds:datastoreItem xmlns:ds="http://schemas.openxmlformats.org/officeDocument/2006/customXml" ds:itemID="{4C5E5DBF-DF54-4655-BE7B-370F3B96D1C7}">
   <ds:schemaRefs>
-    <ds:schemaRef ds:uri="http://purl.org/dc/dcmitype/"/>
-    <ds:schemaRef ds:uri="http://schemas.microsoft.com/office/2006/metadata/properties"/>
-    <ds:schemaRef ds:uri="687fc90d-6e13-470b-b3a8-549223443f43"/>
-    <ds:schemaRef ds:uri="http://purl.org/dc/elements/1.1/"/>
-    <ds:schemaRef ds:uri="http://www.w3.org/XML/1998/namespace"/>
-    <ds:schemaRef ds:uri="http://schemas.microsoft.com/office/2006/documentManagement/types"/>
-    <ds:schemaRef ds:uri="http://schemas.openxmlformats.org/package/2006/metadata/core-properties"/>
-    <ds:schemaRef ds:uri="http://schemas.microsoft.com/office/infopath/2007/PartnerControls"/>
-    <ds:schemaRef ds:uri="1a59072c-e521-46fb-8fa1-c0e09454dcf8"/>
-    <ds:schemaRef ds:uri="http://schemas.microsoft.com/sharepoint/v3"/>
-    <ds:schemaRef ds:uri="http://purl.org/dc/terms/"/>
+    <ds:schemaRef ds:uri="http://schemas.openxmlformats.org/officeDocument/2006/bibliography"/>
   </ds:schemaRefs>
 </ds:datastoreItem>
 </file>
 
 <file path=customXml/itemProps2.xml><?xml version="1.0" encoding="utf-8"?>
+<ds:datastoreItem xmlns:ds="http://schemas.openxmlformats.org/officeDocument/2006/customXml" ds:itemID="{43D00904-EF6D-4187-A404-B981E1D31B7E}">
+  <ds:schemaRefs>
+    <ds:schemaRef ds:uri="http://schemas.microsoft.com/sharepoint/v3/contenttype/forms"/>
+  </ds:schemaRefs>
+</ds:datastoreItem>
+</file>
+
+<file path=customXml/itemProps3.xml><?xml version="1.0" encoding="utf-8"?>
 <ds:datastoreItem xmlns:ds="http://schemas.openxmlformats.org/officeDocument/2006/customXml" ds:itemID="{9E3A7154-CE20-4F6C-9F83-BB989A3B6C15}">
   <ds:schemaRefs>
     <ds:schemaRef ds:uri="http://schemas.microsoft.com/office/2006/metadata/contentType"/>
@@ -3690,18 +3855,12 @@
 </ds:datastoreItem>
 </file>
 
-<file path=customXml/itemProps3.xml><?xml version="1.0" encoding="utf-8"?>
-<ds:datastoreItem xmlns:ds="http://schemas.openxmlformats.org/officeDocument/2006/customXml" ds:itemID="{43D00904-EF6D-4187-A404-B981E1D31B7E}">
+<file path=customXml/itemProps4.xml><?xml version="1.0" encoding="utf-8"?>
+<ds:datastoreItem xmlns:ds="http://schemas.openxmlformats.org/officeDocument/2006/customXml" ds:itemID="{17C85E80-4097-4A1D-A1D3-2C5644402FF9}">
   <ds:schemaRefs>
-    <ds:schemaRef ds:uri="http://schemas.microsoft.com/sharepoint/v3/contenttype/forms"/>
-  </ds:schemaRefs>
-</ds:datastoreItem>
-</file>
-
-<file path=customXml/itemProps4.xml><?xml version="1.0" encoding="utf-8"?>
-<ds:datastoreItem xmlns:ds="http://schemas.openxmlformats.org/officeDocument/2006/customXml" ds:itemID="{4C5E5DBF-DF54-4655-BE7B-370F3B96D1C7}">
-  <ds:schemaRefs>
-    <ds:schemaRef ds:uri="http://schemas.openxmlformats.org/officeDocument/2006/bibliography"/>
+    <ds:schemaRef ds:uri="http://schemas.microsoft.com/office/2006/metadata/properties"/>
+    <ds:schemaRef ds:uri="http://schemas.microsoft.com/office/infopath/2007/PartnerControls"/>
+    <ds:schemaRef ds:uri="http://schemas.microsoft.com/sharepoint/v3"/>
   </ds:schemaRefs>
 </ds:datastoreItem>
 </file>
</xml_diff>